<commit_message>
small update in Thorson comments
</commit_message>
<xml_diff>
--- a/manuscript/Thorson_comments_2015-11-23.docx
+++ b/manuscript/Thorson_comments_2015-11-23.docx
@@ -93,6 +93,11 @@
     <w:p>
       <w:r>
         <w:t>i.e., a nonlinear transformation of the Empirical Bayes estimator is no longer identical to the optimal estimator for the nonlinear transformation.  Anyway, our paper on the topic is accepted in Fish Res and I’ll send it along.</w:t>
+      </w:r>
+    </w:p>
+    <w:p>
+      <w:r>
+        <w:t>Table 1 – what is shown here? Doesn’t seem to match the simulation description.  Also, if you’re interested in well-performing confidence intervals (i.e., good CI coverage) then you might want to use a new TMB bias-correction feature where we calculate the standard error of the bias-corrected estimate, which includes variance from parameter estimation and variance from the bias-correction procedure.  Please tell me if you’re interested and I can show code for computing and extracting this.</w:t>
       </w:r>
       <w:bookmarkStart w:id="0" w:name="_GoBack"/>
       <w:bookmarkEnd w:id="0"/>

</xml_diff>